<commit_message>
updated phone number from personal to business number; updated email in resumes
</commit_message>
<xml_diff>
--- a/byronsanchez-resume.docx
+++ b/byronsanchez-resume.docx
@@ -71,7 +71,7 @@
           <w:sz w:val="22"/>
           <w:szCs w:val="22"/>
         </w:rPr>
-        <w:t>779-7473</w:t>
+        <w:t>262-5832</w:t>
       </w:r>
       <w:r>
         <w:rPr>
@@ -80,26 +80,14 @@
         </w:rPr>
         <w:t xml:space="preserve"> | </w:t>
       </w:r>
-      <w:r>
-        <w:rPr>
-          <w:sz w:val="22"/>
-          <w:szCs w:val="22"/>
-        </w:rPr>
-        <w:t>bfs5030</w:t>
-      </w:r>
-      <w:r>
-        <w:rPr>
-          <w:sz w:val="22"/>
-          <w:szCs w:val="22"/>
-        </w:rPr>
-        <w:t>@</w:t>
-      </w:r>
-      <w:r>
-        <w:rPr>
-          <w:sz w:val="22"/>
-          <w:szCs w:val="22"/>
-        </w:rPr>
-        <w:t>gmail.com</w:t>
+      <w:bookmarkStart w:id="0" w:name="_GoBack"/>
+      <w:bookmarkEnd w:id="0"/>
+      <w:r>
+        <w:rPr>
+          <w:sz w:val="22"/>
+          <w:szCs w:val="22"/>
+        </w:rPr>
+        <w:t>byron@hackbytes.com</w:t>
       </w:r>
     </w:p>
     <w:p>
@@ -276,8 +264,6 @@
         </w:rPr>
         <w:t>Xcode, Eclipse, Fossil, Git</w:t>
       </w:r>
-      <w:bookmarkStart w:id="0" w:name="_GoBack"/>
-      <w:bookmarkEnd w:id="0"/>
     </w:p>
     <w:p>
       <w:pPr>
@@ -3608,7 +3594,7 @@
 </file>
 
 <file path=customXml/itemProps1.xml><?xml version="1.0" encoding="utf-8"?>
-<ds:datastoreItem xmlns:ds="http://schemas.openxmlformats.org/officeDocument/2006/customXml" ds:itemID="{96498DD2-CD80-467E-A120-B4AAEEE5CA99}">
+<ds:datastoreItem xmlns:ds="http://schemas.openxmlformats.org/officeDocument/2006/customXml" ds:itemID="{254AC4FC-190F-4DA7-B1C7-36BCA758C7C1}">
   <ds:schemaRefs>
     <ds:schemaRef ds:uri="http://schemas.openxmlformats.org/officeDocument/2006/bibliography"/>
   </ds:schemaRefs>

</xml_diff>